<commit_message>
feat: pengolahan bast pengembalian
</commit_message>
<xml_diff>
--- a/public/format/format-bast-pengembalian.docx
+++ b/public/format/format-bast-pengembalian.docx
@@ -366,7 +366,20 @@
         <w:rPr>
           <w:rFonts w:ascii="Arial" w:hAnsi="Arial" w:cs="Arial"/>
         </w:rPr>
-        <w:t xml:space="preserve"> ${pemberi}</w:t>
+        <w:t xml:space="preserve"> ${</w:t>
+      </w:r>
+      <w:r>
+        <w:rPr>
+          <w:rFonts w:ascii="Arial" w:hAnsi="Arial" w:cs="Arial"/>
+          <w:lang w:val="id-ID"/>
+        </w:rPr>
+        <w:t>pengembalian</w:t>
+      </w:r>
+      <w:r>
+        <w:rPr>
+          <w:rFonts w:ascii="Arial" w:hAnsi="Arial" w:cs="Arial"/>
+        </w:rPr>
+        <w:t>}</w:t>
       </w:r>
     </w:p>
     <w:p>

</xml_diff>

<commit_message>
fix: revisi bast pengembalian dokumen
</commit_message>
<xml_diff>
--- a/public/format/format-bast-pengembalian.docx
+++ b/public/format/format-bast-pengembalian.docx
@@ -1014,7 +1014,24 @@
           <w:b/>
           <w:bCs/>
         </w:rPr>
-        <w:t xml:space="preserve"> ${pemberi} </w:t>
+        <w:t xml:space="preserve"> ${pe</w:t>
+      </w:r>
+      <w:r>
+        <w:rPr>
+          <w:rFonts w:ascii="Arial" w:hAnsi="Arial" w:cs="Arial"/>
+          <w:b/>
+          <w:bCs/>
+          <w:lang w:val="id-ID"/>
+        </w:rPr>
+        <w:t>nerima</w:t>
+      </w:r>
+      <w:r>
+        <w:rPr>
+          <w:rFonts w:ascii="Arial" w:hAnsi="Arial" w:cs="Arial"/>
+          <w:b/>
+          <w:bCs/>
+        </w:rPr>
+        <w:t xml:space="preserve">} </w:t>
       </w:r>
       <w:r>
         <w:rPr>

</xml_diff>